<commit_message>
Update CSC480A_Team2_ Parra_Wk1-Project Propoasal.docx
I made additional changes to update the page numbers in the table of contents and I added my name to the sections I have done in the appendix on the last page.
</commit_message>
<xml_diff>
--- a/CSC480A_Team2_ Parra_Wk1-Project Propoasal.docx
+++ b/CSC480A_Team2_ Parra_Wk1-Project Propoasal.docx
@@ -65,7 +65,17 @@
               <w:sz w:val="36"/>
               <w:szCs w:val="36"/>
             </w:rPr>
-            <w:t>Homeowner Association and Property Management Applicaiton</w:t>
+            <w:t>Homeowner Association and Property Management Applica</w:t>
+          </w:r>
+          <w:r>
+            <w:rPr>
+              <w:rFonts w:ascii="Times New Roman" w:hAnsi="Times New Roman"/>
+              <w:b/>
+              <w:bCs/>
+              <w:sz w:val="36"/>
+              <w:szCs w:val="36"/>
+            </w:rPr>
+            <w:t>tion</w:t>
           </w:r>
         </w:p>
         <w:p>
@@ -232,15 +242,7 @@
               <w:sz w:val="36"/>
               <w:szCs w:val="36"/>
             </w:rPr>
-            <w:t xml:space="preserve">National University, San </w:t>
-          </w:r>
-          <w:r>
-            <w:rPr>
-              <w:rFonts w:ascii="Times New Roman" w:hAnsi="Times New Roman"/>
-              <w:sz w:val="36"/>
-              <w:szCs w:val="36"/>
-            </w:rPr>
-            <w:t>Diego, CA</w:t>
+            <w:t>National University, San Diego, CA</w:t>
           </w:r>
         </w:p>
         <w:p>
@@ -573,7 +575,6 @@
                 <w:rStyle w:val="IndexLink"/>
               </w:rPr>
               <w:tab/>
-              <w:t>3</w:t>
             </w:r>
             <w:r>
               <w:rPr>
@@ -582,6 +583,9 @@
               <w:fldChar w:fldCharType="end"/>
             </w:r>
           </w:hyperlink>
+          <w:r>
+            <w:t>4</w:t>
+          </w:r>
         </w:p>
         <w:p>
           <w:pPr>
@@ -645,7 +649,6 @@
                 <w:rStyle w:val="IndexLink"/>
               </w:rPr>
               <w:tab/>
-              <w:t>3</w:t>
             </w:r>
             <w:r>
               <w:rPr>
@@ -654,6 +657,9 @@
               <w:fldChar w:fldCharType="end"/>
             </w:r>
           </w:hyperlink>
+          <w:r>
+            <w:t>4</w:t>
+          </w:r>
         </w:p>
         <w:p>
           <w:pPr>
@@ -717,7 +723,6 @@
                 <w:rStyle w:val="IndexLink"/>
               </w:rPr>
               <w:tab/>
-              <w:t>3</w:t>
             </w:r>
             <w:r>
               <w:rPr>
@@ -726,6 +731,9 @@
               <w:fldChar w:fldCharType="end"/>
             </w:r>
           </w:hyperlink>
+          <w:r>
+            <w:t>5</w:t>
+          </w:r>
         </w:p>
         <w:p>
           <w:pPr>
@@ -759,14 +767,7 @@
                 <w:rStyle w:val="IndexLink"/>
                 <w:rFonts w:eastAsiaTheme="majorEastAsia"/>
               </w:rPr>
-              <w:t>F</w:t>
-            </w:r>
-            <w:r>
-              <w:rPr>
-                <w:rStyle w:val="IndexLink"/>
-                <w:rFonts w:eastAsiaTheme="majorEastAsia"/>
-              </w:rPr>
-              <w:t>unctional Requirements</w:t>
+              <w:t>Functional Requirements</w:t>
             </w:r>
             <w:r>
               <w:rPr>
@@ -796,7 +797,6 @@
                 <w:rStyle w:val="IndexLink"/>
               </w:rPr>
               <w:tab/>
-              <w:t>4</w:t>
             </w:r>
             <w:r>
               <w:rPr>
@@ -805,6 +805,9 @@
               <w:fldChar w:fldCharType="end"/>
             </w:r>
           </w:hyperlink>
+          <w:r>
+            <w:t>5</w:t>
+          </w:r>
         </w:p>
         <w:p>
           <w:pPr>
@@ -868,7 +871,6 @@
                 <w:rStyle w:val="IndexLink"/>
               </w:rPr>
               <w:tab/>
-              <w:t>4</w:t>
             </w:r>
             <w:r>
               <w:rPr>
@@ -877,6 +879,9 @@
               <w:fldChar w:fldCharType="end"/>
             </w:r>
           </w:hyperlink>
+          <w:r>
+            <w:t>5</w:t>
+          </w:r>
         </w:p>
         <w:p>
           <w:pPr>
@@ -925,7 +930,6 @@
                 <w:rStyle w:val="IndexLink"/>
               </w:rPr>
               <w:tab/>
-              <w:t>4</w:t>
             </w:r>
             <w:r>
               <w:rPr>
@@ -934,6 +938,9 @@
               <w:fldChar w:fldCharType="end"/>
             </w:r>
           </w:hyperlink>
+          <w:r>
+            <w:t>5</w:t>
+          </w:r>
         </w:p>
         <w:p>
           <w:pPr>
@@ -997,7 +1004,6 @@
                 <w:rStyle w:val="IndexLink"/>
               </w:rPr>
               <w:tab/>
-              <w:t>4</w:t>
             </w:r>
             <w:r>
               <w:rPr>
@@ -1006,6 +1012,9 @@
               <w:fldChar w:fldCharType="end"/>
             </w:r>
           </w:hyperlink>
+          <w:r>
+            <w:t>5</w:t>
+          </w:r>
         </w:p>
         <w:p>
           <w:pPr>
@@ -1069,7 +1078,6 @@
                 <w:rStyle w:val="IndexLink"/>
               </w:rPr>
               <w:tab/>
-              <w:t>4</w:t>
             </w:r>
             <w:r>
               <w:rPr>
@@ -1078,6 +1086,9 @@
               <w:fldChar w:fldCharType="end"/>
             </w:r>
           </w:hyperlink>
+          <w:r>
+            <w:t>5</w:t>
+          </w:r>
         </w:p>
         <w:p>
           <w:pPr>
@@ -1111,14 +1122,7 @@
                 <w:rStyle w:val="IndexLink"/>
                 <w:rFonts w:ascii="Times New Roman" w:eastAsiaTheme="majorEastAsia" w:hAnsi="Times New Roman"/>
               </w:rPr>
-              <w:t>Project Issues and Risk</w:t>
-            </w:r>
-            <w:r>
-              <w:rPr>
-                <w:rStyle w:val="IndexLink"/>
-                <w:rFonts w:ascii="Times New Roman" w:eastAsiaTheme="majorEastAsia" w:hAnsi="Times New Roman"/>
-              </w:rPr>
-              <w:t>s</w:t>
+              <w:t>Project Issues and Risks</w:t>
             </w:r>
             <w:r>
               <w:rPr>
@@ -1148,7 +1152,6 @@
                 <w:rStyle w:val="IndexLink"/>
               </w:rPr>
               <w:tab/>
-              <w:t>4</w:t>
             </w:r>
             <w:r>
               <w:rPr>
@@ -1157,6 +1160,9 @@
               <w:fldChar w:fldCharType="end"/>
             </w:r>
           </w:hyperlink>
+          <w:r>
+            <w:t>5</w:t>
+          </w:r>
         </w:p>
         <w:p>
           <w:pPr>
@@ -1220,7 +1226,6 @@
                 <w:rStyle w:val="IndexLink"/>
               </w:rPr>
               <w:tab/>
-              <w:t>5</w:t>
             </w:r>
             <w:r>
               <w:rPr>
@@ -1229,6 +1234,9 @@
               <w:fldChar w:fldCharType="end"/>
             </w:r>
           </w:hyperlink>
+          <w:r>
+            <w:t>6</w:t>
+          </w:r>
         </w:p>
         <w:p>
           <w:pPr>
@@ -1292,7 +1300,6 @@
                 <w:rStyle w:val="IndexLink"/>
               </w:rPr>
               <w:tab/>
-              <w:t>5</w:t>
             </w:r>
             <w:r>
               <w:rPr>
@@ -1301,6 +1308,9 @@
               <w:fldChar w:fldCharType="end"/>
             </w:r>
           </w:hyperlink>
+          <w:r>
+            <w:t>6</w:t>
+          </w:r>
         </w:p>
         <w:p>
           <w:pPr>
@@ -1346,13 +1356,7 @@
               <w:rPr>
                 <w:webHidden/>
               </w:rPr>
-              <w:instrText>PAGE</w:instrText>
-            </w:r>
-            <w:r>
-              <w:rPr>
-                <w:webHidden/>
-              </w:rPr>
-              <w:instrText>REF _Toc14785623 \h</w:instrText>
+              <w:instrText>PAGEREF _Toc14785623 \h</w:instrText>
             </w:r>
             <w:r>
               <w:rPr>
@@ -1370,7 +1374,6 @@
                 <w:rStyle w:val="IndexLink"/>
               </w:rPr>
               <w:tab/>
-              <w:t>5</w:t>
             </w:r>
             <w:r>
               <w:rPr>
@@ -1379,6 +1382,9 @@
               <w:fldChar w:fldCharType="end"/>
             </w:r>
           </w:hyperlink>
+          <w:r>
+            <w:t>6</w:t>
+          </w:r>
         </w:p>
         <w:p>
           <w:pPr>
@@ -1442,7 +1448,6 @@
                 <w:rStyle w:val="IndexLink"/>
               </w:rPr>
               <w:tab/>
-              <w:t>5</w:t>
             </w:r>
             <w:r>
               <w:rPr>
@@ -1451,6 +1456,9 @@
               <w:fldChar w:fldCharType="end"/>
             </w:r>
           </w:hyperlink>
+          <w:r>
+            <w:t>6</w:t>
+          </w:r>
         </w:p>
         <w:p>
           <w:pPr>
@@ -1499,7 +1507,6 @@
                 <w:rStyle w:val="IndexLink"/>
               </w:rPr>
               <w:tab/>
-              <w:t>5</w:t>
             </w:r>
             <w:r>
               <w:rPr>
@@ -1508,6 +1515,9 @@
               <w:fldChar w:fldCharType="end"/>
             </w:r>
           </w:hyperlink>
+          <w:r>
+            <w:t>6</w:t>
+          </w:r>
         </w:p>
         <w:p>
           <w:pPr>
@@ -1556,7 +1566,6 @@
                 <w:rStyle w:val="IndexLink"/>
               </w:rPr>
               <w:tab/>
-              <w:t>5</w:t>
             </w:r>
             <w:r>
               <w:rPr>
@@ -1565,6 +1574,9 @@
               <w:fldChar w:fldCharType="end"/>
             </w:r>
           </w:hyperlink>
+          <w:r>
+            <w:t>6</w:t>
+          </w:r>
         </w:p>
         <w:p>
           <w:pPr>
@@ -1628,7 +1640,6 @@
                 <w:rStyle w:val="IndexLink"/>
               </w:rPr>
               <w:tab/>
-              <w:t>6</w:t>
             </w:r>
             <w:r>
               <w:rPr>
@@ -1637,6 +1648,9 @@
               <w:fldChar w:fldCharType="end"/>
             </w:r>
           </w:hyperlink>
+          <w:r>
+            <w:t>7</w:t>
+          </w:r>
         </w:p>
         <w:p>
           <w:pPr>
@@ -1685,7 +1699,6 @@
                 <w:rStyle w:val="IndexLink"/>
               </w:rPr>
               <w:tab/>
-              <w:t>6</w:t>
             </w:r>
             <w:r>
               <w:rPr>
@@ -1694,6 +1707,9 @@
               <w:fldChar w:fldCharType="end"/>
             </w:r>
           </w:hyperlink>
+          <w:r>
+            <w:t>7</w:t>
+          </w:r>
         </w:p>
         <w:p>
           <w:pPr>
@@ -1742,7 +1758,6 @@
                 <w:rStyle w:val="IndexLink"/>
               </w:rPr>
               <w:tab/>
-              <w:t>6</w:t>
             </w:r>
             <w:r>
               <w:rPr>
@@ -1751,6 +1766,9 @@
               <w:fldChar w:fldCharType="end"/>
             </w:r>
           </w:hyperlink>
+          <w:r>
+            <w:t>8</w:t>
+          </w:r>
         </w:p>
         <w:p>
           <w:pPr>
@@ -1799,7 +1817,6 @@
                 <w:rStyle w:val="IndexLink"/>
               </w:rPr>
               <w:tab/>
-              <w:t>6</w:t>
             </w:r>
             <w:r>
               <w:rPr>
@@ -1808,6 +1825,9 @@
               <w:fldChar w:fldCharType="end"/>
             </w:r>
           </w:hyperlink>
+          <w:r>
+            <w:t>8</w:t>
+          </w:r>
         </w:p>
         <w:p>
           <w:pPr>
@@ -1838,13 +1858,7 @@
               <w:rPr>
                 <w:webHidden/>
               </w:rPr>
-              <w:instrText>PA</w:instrText>
-            </w:r>
-            <w:r>
-              <w:rPr>
-                <w:webHidden/>
-              </w:rPr>
-              <w:instrText>GEREF _Toc14785631 \h</w:instrText>
+              <w:instrText>PAGEREF _Toc14785631 \h</w:instrText>
             </w:r>
             <w:r>
               <w:rPr>
@@ -1862,7 +1876,6 @@
                 <w:rStyle w:val="IndexLink"/>
               </w:rPr>
               <w:tab/>
-              <w:t>6</w:t>
             </w:r>
             <w:r>
               <w:rPr>
@@ -1871,6 +1884,9 @@
               <w:fldChar w:fldCharType="end"/>
             </w:r>
           </w:hyperlink>
+          <w:r>
+            <w:t>8</w:t>
+          </w:r>
         </w:p>
         <w:p>
           <w:pPr>
@@ -1919,7 +1935,6 @@
                 <w:rStyle w:val="IndexLink"/>
               </w:rPr>
               <w:tab/>
-              <w:t>6</w:t>
             </w:r>
             <w:r>
               <w:rPr>
@@ -1928,6 +1943,9 @@
               <w:fldChar w:fldCharType="end"/>
             </w:r>
           </w:hyperlink>
+          <w:r>
+            <w:t>8</w:t>
+          </w:r>
         </w:p>
         <w:p>
           <w:pPr>
@@ -1991,51 +2009,32 @@
           <w:rFonts w:ascii="Times New Roman" w:hAnsi="Times New Roman"/>
           <w:sz w:val="24"/>
           <w:szCs w:val="24"/>
-        </w:rPr>
-      </w:pPr>
-      <w:r>
+          <w:highlight w:val="yellow"/>
+        </w:rPr>
+      </w:pPr>
+      <w:r>
+        <w:br w:type="page"/>
+      </w:r>
+      <w:r>
+        <w:rPr>
+          <w:rFonts w:ascii="Times New Roman" w:hAnsi="Times New Roman"/>
+          <w:sz w:val="24"/>
+          <w:szCs w:val="24"/>
+          <w:highlight w:val="yellow"/>
+        </w:rPr>
         <w:lastRenderedPageBreak/>
-        <w:br w:type="page"/>
+        <w:t xml:space="preserve">NOTES: – ALL TEXT HIGHLIGHTED ARE INSRUCTOR’S NOTES TO HELP GUIDE THE STUDENTS. </w:t>
       </w:r>
     </w:p>
     <w:p>
-      <w:pPr>
+      <w:r>
         <w:rPr>
           <w:rFonts w:ascii="Times New Roman" w:hAnsi="Times New Roman"/>
           <w:sz w:val="24"/>
           <w:szCs w:val="24"/>
           <w:highlight w:val="yellow"/>
         </w:rPr>
-      </w:pPr>
-      <w:r>
-        <w:rPr>
-          <w:rFonts w:ascii="Times New Roman" w:hAnsi="Times New Roman"/>
-          <w:sz w:val="24"/>
-          <w:szCs w:val="24"/>
-          <w:highlight w:val="yellow"/>
-        </w:rPr>
-        <w:lastRenderedPageBreak/>
-        <w:t xml:space="preserve">NOTES: – ALL TEXT HIGHLIGHTED ARE INSRUCTOR’S NOTES TO HELP GUIDE THE STUDENTS. </w:t>
-      </w:r>
-    </w:p>
-    <w:p>
-      <w:r>
-        <w:rPr>
-          <w:rFonts w:ascii="Times New Roman" w:hAnsi="Times New Roman"/>
-          <w:sz w:val="24"/>
-          <w:szCs w:val="24"/>
-          <w:highlight w:val="yellow"/>
-        </w:rPr>
-        <w:t xml:space="preserve">DURING EACH WEEK’S SUBMISSION, STUDENTS SHOULD REMOVE ALL THE HIGHLIGHTED TEXT INCLUDING THIS </w:t>
-      </w:r>
-      <w:r>
-        <w:rPr>
-          <w:rFonts w:ascii="Times New Roman" w:hAnsi="Times New Roman"/>
-          <w:sz w:val="24"/>
-          <w:szCs w:val="24"/>
-          <w:highlight w:val="yellow"/>
-        </w:rPr>
-        <w:t>TEXT</w:t>
+        <w:t>DURING EACH WEEK’S SUBMISSION, STUDENTS SHOULD REMOVE ALL THE HIGHLIGHTED TEXT INCLUDING THIS TEXT</w:t>
       </w:r>
       <w:r>
         <w:rPr>
@@ -2083,23 +2082,7 @@
           <w:szCs w:val="24"/>
         </w:rPr>
         <w:tab/>
-        <w:t>Our project is based on the idea of a mobile application that allows its users to submit work requests, such as architectural improvements and maintenance repairs, to Property Management Companies or Homeowners Associations (HOA) for ap</w:t>
-      </w:r>
-      <w:r>
-        <w:rPr>
-          <w:rFonts w:ascii="Times New Roman" w:hAnsi="Times New Roman"/>
-          <w:sz w:val="24"/>
-          <w:szCs w:val="24"/>
-        </w:rPr>
-        <w:t>proval.  An application like this has several benefits in today’s business environment.  First, we believe it will expedite the work request process making homeowner’s more likely to use the application. Second, we believe it will offer a better way for Pr</w:t>
-      </w:r>
-      <w:r>
-        <w:rPr>
-          <w:rFonts w:ascii="Times New Roman" w:hAnsi="Times New Roman"/>
-          <w:sz w:val="24"/>
-          <w:szCs w:val="24"/>
-        </w:rPr>
-        <w:t>operty Manager’s and HOA’s to manage work request and complete tasks.  Lastly, we believe that the application could be a platform for contractors to bid on projects or even advertise their services.</w:t>
+        <w:t>Our project is based on the idea of a mobile application that allows its users to submit work requests, such as architectural improvements and maintenance repairs, to Property Management Companies or Homeowners Associations (HOA) for approval.  An application like this has several benefits in today’s business environment.  First, we believe it will expedite the work request process making homeowner’s more likely to use the application. Second, we believe it will offer a better way for Property Manager’s and HOA’s to manage work request and complete tasks.  Lastly, we believe that the application could be a platform for contractors to bid on projects or even advertise their services.</w:t>
       </w:r>
     </w:p>
     <w:p>
@@ -2139,39 +2122,7 @@
           <w:sz w:val="24"/>
           <w:szCs w:val="24"/>
         </w:rPr>
-        <w:t>A key part of H</w:t>
-      </w:r>
-      <w:r>
-        <w:rPr>
-          <w:rFonts w:ascii="Times New Roman" w:hAnsi="Times New Roman"/>
-          <w:sz w:val="24"/>
-          <w:szCs w:val="24"/>
-        </w:rPr>
-        <w:t>omeowner Associations has been the communication between the members (homeowners</w:t>
-      </w:r>
-      <w:r>
-        <w:rPr>
-          <w:rFonts w:ascii="Times New Roman" w:hAnsi="Times New Roman"/>
-          <w:sz w:val="24"/>
-          <w:szCs w:val="24"/>
-        </w:rPr>
-        <w:t>) with the management/supervisory board. Excluding financial exchange for membership, there exists a need for members to communicate with the HOA to obtain approval for changes to</w:t>
-      </w:r>
-      <w:r>
-        <w:rPr>
-          <w:rFonts w:ascii="Times New Roman" w:hAnsi="Times New Roman"/>
-          <w:sz w:val="24"/>
-          <w:szCs w:val="24"/>
-        </w:rPr>
-        <w:t xml:space="preserve"> the exterior and interior of their homes. This is traditionally done using phone communication and paper forms that need to be submitted for processing by the HOA. The HOA may also need to communicate policy changes to the HOA members, which is typically </w:t>
-      </w:r>
-      <w:r>
-        <w:rPr>
-          <w:rFonts w:ascii="Times New Roman" w:hAnsi="Times New Roman"/>
-          <w:sz w:val="24"/>
-          <w:szCs w:val="24"/>
-        </w:rPr>
-        <w:t>done through placing a notification in the members mailbox or taped to their door.</w:t>
+        <w:t>A key part of Homeowner Associations has been the communication between the members (homeowners) with the management/supervisory board. Excluding financial exchange for membership, there exists a need for members to communicate with the HOA to obtain approval for changes to the exterior and interior of their homes. This is traditionally done using phone communication and paper forms that need to be submitted for processing by the HOA. The HOA may also need to communicate policy changes to the HOA members, which is typically done through placing a notification in the members mailbox or taped to their door.</w:t>
       </w:r>
     </w:p>
     <w:p>
@@ -2189,39 +2140,7 @@
           <w:szCs w:val="24"/>
         </w:rPr>
         <w:tab/>
-        <w:t xml:space="preserve">This process is inefficient and error prone, as physical copies can be lost, and </w:t>
-      </w:r>
-      <w:r>
-        <w:rPr>
-          <w:rFonts w:ascii="Times New Roman" w:hAnsi="Times New Roman"/>
-          <w:sz w:val="24"/>
-          <w:szCs w:val="24"/>
-        </w:rPr>
-        <w:t xml:space="preserve">the member has no record of when their form was sent or </w:t>
-      </w:r>
-      <w:r>
-        <w:rPr>
-          <w:rFonts w:ascii="Times New Roman" w:hAnsi="Times New Roman"/>
-          <w:sz w:val="24"/>
-          <w:szCs w:val="24"/>
-        </w:rPr>
-        <w:t xml:space="preserve">the progress of the approval. The HOA </w:t>
-      </w:r>
-      <w:r>
-        <w:rPr>
-          <w:rFonts w:ascii="Times New Roman" w:hAnsi="Times New Roman"/>
-          <w:sz w:val="24"/>
-          <w:szCs w:val="24"/>
-        </w:rPr>
-        <w:t>must spend time to keep track of all requests and any physical notifications to their members may also be lost. Implementing an application to handle communication between members and managers will provide a digital record that can be tracked by all partie</w:t>
-      </w:r>
-      <w:r>
-        <w:rPr>
-          <w:rFonts w:ascii="Times New Roman" w:hAnsi="Times New Roman"/>
-          <w:sz w:val="24"/>
-          <w:szCs w:val="24"/>
-        </w:rPr>
-        <w:t>s and cannot be lost. It will nearly eliminate the need to maintain and track any physical paperwork and allow all members access to the most current policies.</w:t>
+        <w:t>This process is inefficient and error prone, as physical copies can be lost, and the member has no record of when their form was sent or the progress of the approval. The HOA must spend time to keep track of all requests and any physical notifications to their members may also be lost. Implementing an application to handle communication between members and managers will provide a digital record that can be tracked by all parties and cannot be lost. It will nearly eliminate the need to maintain and track any physical paperwork and allow all members access to the most current policies.</w:t>
       </w:r>
     </w:p>
     <w:p>
@@ -2265,15 +2184,7 @@
           <w:szCs w:val="24"/>
         </w:rPr>
         <w:tab/>
-        <w:t>These issues also apply to the needs Property Managers, communicating to their tenants. Excludi</w:t>
-      </w:r>
-      <w:r>
-        <w:rPr>
-          <w:rFonts w:ascii="Times New Roman" w:hAnsi="Times New Roman"/>
-          <w:sz w:val="24"/>
-          <w:szCs w:val="24"/>
-        </w:rPr>
-        <w:t xml:space="preserve">ng financial exchange for rent, the tenant may need to notify the landlord of issues with the property that need repair or maintenance. This communication is usually done by phone. </w:t>
+        <w:t xml:space="preserve">These issues also apply to the needs Property Managers, communicating to their tenants. Excluding financial exchange for rent, the tenant may need to notify the landlord of issues with the property that need repair or maintenance. This communication is usually done by phone. Once the call has been made there is no record that the tenant can check to ensure that the issue </w:t>
       </w:r>
       <w:r>
         <w:rPr>
@@ -2282,31 +2193,7 @@
           <w:szCs w:val="24"/>
         </w:rPr>
         <w:lastRenderedPageBreak/>
-        <w:t>Once the call has been made there is no record that the tenant can check to</w:t>
-      </w:r>
-      <w:r>
-        <w:rPr>
-          <w:rFonts w:ascii="Times New Roman" w:hAnsi="Times New Roman"/>
-          <w:sz w:val="24"/>
-          <w:szCs w:val="24"/>
-        </w:rPr>
-        <w:t xml:space="preserve"> ensure that the issue is being resolved. If the Property Manager receives a request, if not immediately recorded, then the request can be forgotten or misunderstood. If there are several requests from several properties, then organizing these requests can</w:t>
-      </w:r>
-      <w:r>
-        <w:rPr>
-          <w:rFonts w:ascii="Times New Roman" w:hAnsi="Times New Roman"/>
-          <w:sz w:val="24"/>
-          <w:szCs w:val="24"/>
-        </w:rPr>
-        <w:t xml:space="preserve"> become time consuming. Implementing an application to handle these types of communications will provide a digital record that can be referenced by both tenant and Property Managers. This can greatly increase the efficiency with how this communication occu</w:t>
-      </w:r>
-      <w:r>
-        <w:rPr>
-          <w:rFonts w:ascii="Times New Roman" w:hAnsi="Times New Roman"/>
-          <w:sz w:val="24"/>
-          <w:szCs w:val="24"/>
-        </w:rPr>
-        <w:t>rs.</w:t>
+        <w:t>is being resolved. If the Property Manager receives a request, if not immediately recorded, then the request can be forgotten or misunderstood. If there are several requests from several properties, then organizing these requests can become time consuming. Implementing an application to handle these types of communications will provide a digital record that can be referenced by both tenant and Property Managers. This can greatly increase the efficiency with how this communication occurs.</w:t>
       </w:r>
     </w:p>
     <w:p>
@@ -2353,23 +2240,7 @@
           <w:szCs w:val="24"/>
         </w:rPr>
         <w:tab/>
-        <w:t xml:space="preserve">The objective of this Homeowners Association and Property Management application, from the customers perspective, will provide a streamline ability to submit and view work requests. The work requests submitted by tenants </w:t>
-      </w:r>
-      <w:r>
-        <w:rPr>
-          <w:rFonts w:ascii="Times New Roman" w:hAnsi="Times New Roman"/>
-          <w:sz w:val="24"/>
-          <w:szCs w:val="24"/>
-        </w:rPr>
-        <w:t>might include, but are not limited to, changes in yard configuration and upkeep, the maintenance or replacement of light fixtures and outlets, and the repairing or replacement of appliances. The work requests submitted will be reviewed by management/superv</w:t>
-      </w:r>
-      <w:r>
-        <w:rPr>
-          <w:rFonts w:ascii="Times New Roman" w:hAnsi="Times New Roman"/>
-          <w:sz w:val="24"/>
-          <w:szCs w:val="24"/>
-        </w:rPr>
-        <w:t>isory board for approval. Upon approval, any outsourcing that will require a bidding process can be pursued. Once work requests are approved and a bid has been accepted, a notification of final approval will be provided.</w:t>
+        <w:t>The objective of this Homeowners Association and Property Management application, from the customers perspective, will provide a streamline ability to submit and view work requests. The work requests submitted by tenants might include, but are not limited to, changes in yard configuration and upkeep, the maintenance or replacement of light fixtures and outlets, and the repairing or replacement of appliances. The work requests submitted will be reviewed by management/supervisory board for approval. Upon approval, any outsourcing that will require a bidding process can be pursued. Once work requests are approved and a bid has been accepted, a notification of final approval will be provided.</w:t>
       </w:r>
     </w:p>
     <w:p>
@@ -2387,103 +2258,7 @@
           <w:szCs w:val="24"/>
         </w:rPr>
         <w:tab/>
-        <w:t>The scope of the Homeowners Associ</w:t>
-      </w:r>
-      <w:r>
-        <w:rPr>
-          <w:rFonts w:ascii="Times New Roman" w:hAnsi="Times New Roman"/>
-          <w:sz w:val="24"/>
-          <w:szCs w:val="24"/>
-        </w:rPr>
-        <w:t>ation and Property Management (PM) application is relatively straight forward. The application will require the user, tenant/homeowner</w:t>
-      </w:r>
-      <w:r>
-        <w:rPr>
-          <w:rFonts w:ascii="Times New Roman" w:hAnsi="Times New Roman"/>
-          <w:sz w:val="24"/>
-          <w:szCs w:val="24"/>
-        </w:rPr>
-        <w:t>, to login to the application. The login will establish the identity of the user</w:t>
-      </w:r>
-      <w:r>
-        <w:rPr>
-          <w:rFonts w:ascii="Times New Roman" w:hAnsi="Times New Roman"/>
-          <w:sz w:val="24"/>
-          <w:szCs w:val="24"/>
-        </w:rPr>
-        <w:t xml:space="preserve"> and their</w:t>
-      </w:r>
-      <w:r>
-        <w:rPr>
-          <w:rFonts w:ascii="Times New Roman" w:hAnsi="Times New Roman"/>
-          <w:sz w:val="24"/>
-          <w:szCs w:val="24"/>
-        </w:rPr>
-        <w:t xml:space="preserve"> residence. Once logged in, the user wil</w:t>
-      </w:r>
-      <w:r>
-        <w:rPr>
-          <w:rFonts w:ascii="Times New Roman" w:hAnsi="Times New Roman"/>
-          <w:sz w:val="24"/>
-          <w:szCs w:val="24"/>
-        </w:rPr>
-        <w:t>l be able to not only create new work requests but also view their</w:t>
-      </w:r>
-      <w:r>
-        <w:rPr>
-          <w:rFonts w:ascii="Times New Roman" w:hAnsi="Times New Roman"/>
-          <w:sz w:val="24"/>
-          <w:szCs w:val="24"/>
-        </w:rPr>
-        <w:t xml:space="preserve"> requests, its status, as well as provide and receive feedback about the job performed. Additionally,</w:t>
-      </w:r>
-      <w:r>
-        <w:rPr>
-          <w:rFonts w:ascii="Times New Roman" w:hAnsi="Times New Roman"/>
-          <w:sz w:val="24"/>
-          <w:szCs w:val="24"/>
-        </w:rPr>
-        <w:t xml:space="preserve"> the user will be able to cancel their</w:t>
-      </w:r>
-      <w:r>
-        <w:rPr>
-          <w:rFonts w:ascii="Times New Roman" w:hAnsi="Times New Roman"/>
-          <w:sz w:val="24"/>
-          <w:szCs w:val="24"/>
-        </w:rPr>
-        <w:t xml:space="preserve"> requests at any time during the process. Not only w</w:t>
-      </w:r>
-      <w:r>
-        <w:rPr>
-          <w:rFonts w:ascii="Times New Roman" w:hAnsi="Times New Roman"/>
-          <w:sz w:val="24"/>
-          <w:szCs w:val="24"/>
-        </w:rPr>
-        <w:t>ill the HOA/PM application provide tenants with a portal for making requests, but management will also be able to log in to review requests, provide feedback to tenants, assign any third-</w:t>
-      </w:r>
-      <w:r>
-        <w:rPr>
-          <w:rFonts w:ascii="Times New Roman" w:hAnsi="Times New Roman"/>
-          <w:sz w:val="24"/>
-          <w:szCs w:val="24"/>
-        </w:rPr>
-        <w:t>party contractor or on-</w:t>
-      </w:r>
-      <w:r>
-        <w:rPr>
-          <w:rFonts w:ascii="Times New Roman" w:hAnsi="Times New Roman"/>
-          <w:sz w:val="24"/>
-          <w:szCs w:val="24"/>
-        </w:rPr>
-        <w:t>site maintenance worker, and ultimately approv</w:t>
-      </w:r>
-      <w:r>
-        <w:rPr>
-          <w:rFonts w:ascii="Times New Roman" w:hAnsi="Times New Roman"/>
-          <w:sz w:val="24"/>
-          <w:szCs w:val="24"/>
-        </w:rPr>
-        <w:t>e or deny requests.</w:t>
+        <w:t>The scope of the Homeowners Association and Property Management (PM) application is relatively straight forward. The application will require the user, tenant/homeowner, to login to the application. The login will establish the identity of the user and their residence. Once logged in, the user will be able to not only create new work requests but also view their requests, its status, as well as provide and receive feedback about the job performed. Additionally, the user will be able to cancel their requests at any time during the process. Not only will the HOA/PM application provide tenants with a portal for making requests, but management will also be able to log in to review requests, provide feedback to tenants, assign any third-party contractor or on-site maintenance worker, and ultimately approve or deny requests.</w:t>
       </w:r>
     </w:p>
     <w:p>
@@ -2532,103 +2307,7 @@
           <w:sz w:val="24"/>
           <w:szCs w:val="24"/>
         </w:rPr>
-        <w:t>For the Homeowners Association and Property Management application, the stakeholders of the project are the owners, Homeo</w:t>
-      </w:r>
-      <w:r>
-        <w:rPr>
-          <w:rFonts w:ascii="Times New Roman" w:hAnsi="Times New Roman"/>
-          <w:sz w:val="24"/>
-          <w:szCs w:val="24"/>
-        </w:rPr>
-        <w:t xml:space="preserve">wners Association or Property management organizations, onsite </w:t>
-      </w:r>
-      <w:r>
-        <w:rPr>
-          <w:rFonts w:ascii="Times New Roman" w:hAnsi="Times New Roman"/>
-          <w:sz w:val="24"/>
-          <w:szCs w:val="24"/>
-        </w:rPr>
-        <w:t xml:space="preserve">management/supervisors, maintenance workers and the </w:t>
-      </w:r>
-      <w:r>
-        <w:rPr>
-          <w:rFonts w:ascii="Times New Roman" w:hAnsi="Times New Roman"/>
-          <w:sz w:val="24"/>
-          <w:szCs w:val="24"/>
-        </w:rPr>
-        <w:t>agile team developing the application</w:t>
-      </w:r>
-      <w:r>
-        <w:rPr>
-          <w:rFonts w:ascii="Times New Roman" w:hAnsi="Times New Roman"/>
-          <w:sz w:val="24"/>
-          <w:szCs w:val="24"/>
-        </w:rPr>
-        <w:t>. Communication will be maintained with homeowners and tenants on issues of concern or type of problems they want to commonly report to the HOA management/Property Management team. In addition,</w:t>
-      </w:r>
-      <w:r>
-        <w:rPr>
-          <w:rFonts w:ascii="Times New Roman" w:hAnsi="Times New Roman"/>
-          <w:sz w:val="24"/>
-          <w:szCs w:val="24"/>
-        </w:rPr>
-        <w:t xml:space="preserve"> the h</w:t>
-      </w:r>
-      <w:r>
-        <w:rPr>
-          <w:rFonts w:ascii="Times New Roman" w:hAnsi="Times New Roman"/>
-          <w:sz w:val="24"/>
-          <w:szCs w:val="24"/>
-        </w:rPr>
-        <w:t>omeowners and tenants can correspond</w:t>
-      </w:r>
-      <w:r>
-        <w:rPr>
-          <w:rFonts w:ascii="Times New Roman" w:hAnsi="Times New Roman"/>
-          <w:sz w:val="24"/>
-          <w:szCs w:val="24"/>
-        </w:rPr>
-        <w:t xml:space="preserve"> with the agile team to discuss</w:t>
-      </w:r>
-      <w:r>
-        <w:rPr>
-          <w:rFonts w:ascii="Times New Roman" w:hAnsi="Times New Roman"/>
-          <w:sz w:val="24"/>
-          <w:szCs w:val="24"/>
-        </w:rPr>
-        <w:t xml:space="preserve"> the best way </w:t>
-      </w:r>
-      <w:r>
-        <w:rPr>
-          <w:rFonts w:ascii="Times New Roman" w:hAnsi="Times New Roman"/>
-          <w:sz w:val="24"/>
-          <w:szCs w:val="24"/>
-        </w:rPr>
-        <w:t xml:space="preserve">serve their needs of communication with the maintenance and management groups. The management team will be provided a portal that allows the tracking of work orders and its </w:t>
-      </w:r>
-      <w:r>
-        <w:rPr>
-          <w:rFonts w:ascii="Times New Roman" w:hAnsi="Times New Roman"/>
-          <w:sz w:val="24"/>
-          <w:szCs w:val="24"/>
-        </w:rPr>
-        <w:t>progress, as well as functionality to provide feedback. Ultimately,</w:t>
-      </w:r>
-      <w:r>
-        <w:rPr>
-          <w:rFonts w:ascii="Times New Roman" w:hAnsi="Times New Roman"/>
-          <w:sz w:val="24"/>
-          <w:szCs w:val="24"/>
-        </w:rPr>
-        <w:t xml:space="preserve"> we expect the management team to be the end customer and financially support the development of this application. Lastly maintenance workers need to communicate how they would like to inter</w:t>
-      </w:r>
-      <w:r>
-        <w:rPr>
-          <w:rFonts w:ascii="Times New Roman" w:hAnsi="Times New Roman"/>
-          <w:sz w:val="24"/>
-          <w:szCs w:val="24"/>
-        </w:rPr>
-        <w:t xml:space="preserve">act </w:t>
+        <w:t xml:space="preserve">For the Homeowners Association and Property Management application, the stakeholders of the project are the owners, Homeowners Association or Property management organizations, onsite management/supervisors, maintenance workers and the agile team developing the application. Communication will be maintained with homeowners and tenants on issues of concern or type of problems they want to commonly report to the HOA management/Property Management team. In addition, the homeowners and tenants can correspond with the agile team to discuss the best way serve their needs of communication with the maintenance and management groups. The management team will be provided a portal that allows the tracking of work orders and its progress, as well as functionality to provide feedback. Ultimately, we expect the management team to be the end customer and financially support the development of this application. Lastly maintenance workers need to communicate how they would like to interact with the service requests i.e. indicating if a project is in progress versus if it is done and if things </w:t>
       </w:r>
       <w:r>
         <w:rPr>
@@ -2637,18 +2316,8 @@
           <w:szCs w:val="24"/>
         </w:rPr>
         <w:lastRenderedPageBreak/>
-        <w:t>with the service requests i.e. indicating if a project is in progress versus if it is done and if things like taking images or notes would be useful as well as a billing system. Having these three groups interact with their portion of the system will h</w:t>
-      </w:r>
-      <w:r>
-        <w:rPr>
-          <w:rFonts w:ascii="Times New Roman" w:hAnsi="Times New Roman"/>
-          <w:sz w:val="24"/>
-          <w:szCs w:val="24"/>
-        </w:rPr>
-        <w:t>elp us define if there are any overlapping portions between the groups that we as agile developers must account for during planning.</w:t>
-      </w:r>
-      <w:bookmarkStart w:id="6" w:name="_GoBack"/>
-      <w:bookmarkEnd w:id="6"/>
+        <w:t>like taking images or notes would be useful as well as a billing system. Having these three groups interact with their portion of the system will help us define if there are any overlapping portions between the groups that we as agile developers must account for during planning.</w:t>
+      </w:r>
     </w:p>
     <w:p>
       <w:pPr>
@@ -2672,18 +2341,7 @@
           <w:sz w:val="24"/>
           <w:szCs w:val="24"/>
         </w:rPr>
-        <w:t>P</w:t>
-      </w:r>
-      <w:r>
-        <w:rPr>
-          <w:rStyle w:val="Heading1Char"/>
-          <w:rFonts w:ascii="Times New Roman" w:hAnsi="Times New Roman" w:cs="Times New Roman"/>
-          <w:b/>
-          <w:bCs/>
-          <w:sz w:val="24"/>
-          <w:szCs w:val="24"/>
-        </w:rPr>
-        <w:t>roject Requirements</w:t>
+        <w:t>Project Requirements</w:t>
       </w:r>
     </w:p>
     <w:p>
@@ -2713,25 +2371,7 @@
           <w:szCs w:val="24"/>
           <w:highlight w:val="yellow"/>
         </w:rPr>
-        <w:t>For each of the major objective above, based on the customer need, list the performance expected from the customer and these will drive the architecture, platform and other design criteria. There may</w:t>
-      </w:r>
-      <w:r>
-        <w:rPr>
-          <w:rFonts w:ascii="Times New Roman" w:hAnsi="Times New Roman"/>
-          <w:sz w:val="24"/>
-          <w:szCs w:val="24"/>
-          <w:highlight w:val="yellow"/>
-        </w:rPr>
-        <w:t xml:space="preserve"> be other performance requirements not related to the objective. Break the requirements as functional (features from customer/owner) and non-functional. Suggest creating a table with list of the objectives from 3.0 above and the expected performance for ea</w:t>
-      </w:r>
-      <w:r>
-        <w:rPr>
-          <w:rFonts w:ascii="Times New Roman" w:hAnsi="Times New Roman"/>
-          <w:sz w:val="24"/>
-          <w:szCs w:val="24"/>
-          <w:highlight w:val="yellow"/>
-        </w:rPr>
-        <w:t>ch one. There could other indirect performance expectations too – e.g. downtime and recover timings; reports, metrics, etc.</w:t>
+        <w:t>For each of the major objective above, based on the customer need, list the performance expected from the customer and these will drive the architecture, platform and other design criteria. There may be other performance requirements not related to the objective. Break the requirements as functional (features from customer/owner) and non-functional. Suggest creating a table with list of the objectives from 3.0 above and the expected performance for each one. There could other indirect performance expectations too – e.g. downtime and recover timings; reports, metrics, etc.</w:t>
       </w:r>
     </w:p>
     <w:p>
@@ -2790,16 +2430,7 @@
           <w:szCs w:val="24"/>
           <w:highlight w:val="yellow"/>
         </w:rPr>
-        <w:t>Break down the requirements in to three sub</w:t>
-      </w:r>
-      <w:r>
-        <w:rPr>
-          <w:rFonts w:ascii="Times New Roman" w:hAnsi="Times New Roman"/>
-          <w:sz w:val="24"/>
-          <w:szCs w:val="24"/>
-          <w:highlight w:val="yellow"/>
-        </w:rPr>
-        <w:t>sections as shown below.</w:t>
+        <w:t>Break down the requirements in to three subsections as shown below.</w:t>
       </w:r>
     </w:p>
     <w:p>
@@ -2810,11 +2441,11 @@
           <w:numId w:val="1"/>
         </w:numPr>
       </w:pPr>
-      <w:bookmarkStart w:id="7" w:name="_Toc14785615"/>
+      <w:bookmarkStart w:id="6" w:name="_Toc14785615"/>
       <w:r>
         <w:t>Functional Requirements</w:t>
       </w:r>
-      <w:bookmarkEnd w:id="7"/>
+      <w:bookmarkEnd w:id="6"/>
       <w:r>
         <w:t xml:space="preserve"> </w:t>
       </w:r>
@@ -2827,61 +2458,89 @@
           <w:numId w:val="1"/>
         </w:numPr>
       </w:pPr>
-      <w:bookmarkStart w:id="8" w:name="_Toc14785616"/>
+      <w:bookmarkStart w:id="7" w:name="_Toc14785616"/>
       <w:r>
         <w:t>Non-Functional Requirements</w:t>
+      </w:r>
+      <w:bookmarkEnd w:id="7"/>
+    </w:p>
+    <w:p>
+      <w:pPr>
+        <w:pStyle w:val="Heading2"/>
+        <w:ind w:left="720"/>
+      </w:pPr>
+      <w:bookmarkStart w:id="8" w:name="_Toc14785617"/>
+      <w:r>
+        <w:t xml:space="preserve">5.3 </w:t>
+      </w:r>
+      <w:r>
+        <w:tab/>
+        <w:t>High Level Use Case Scenarios</w:t>
       </w:r>
       <w:bookmarkEnd w:id="8"/>
     </w:p>
     <w:p>
       <w:pPr>
-        <w:pStyle w:val="Heading2"/>
-        <w:ind w:left="720"/>
-      </w:pPr>
-      <w:bookmarkStart w:id="9" w:name="_Toc14785617"/>
-      <w:r>
-        <w:t xml:space="preserve">5.3 </w:t>
-      </w:r>
-      <w:r>
+        <w:pStyle w:val="Heading1"/>
+        <w:rPr>
+          <w:sz w:val="24"/>
+          <w:szCs w:val="24"/>
+        </w:rPr>
+      </w:pPr>
+      <w:bookmarkStart w:id="9" w:name="_Toc14785618"/>
+      <w:r>
+        <w:rPr>
+          <w:sz w:val="24"/>
+          <w:szCs w:val="24"/>
+        </w:rPr>
+        <w:t xml:space="preserve">6.0 </w:t>
+      </w:r>
+      <w:r>
+        <w:rPr>
+          <w:sz w:val="24"/>
+          <w:szCs w:val="24"/>
+        </w:rPr>
         <w:tab/>
-        <w:t>High Level Use Case Scenarios</w:t>
+      </w:r>
+      <w:r>
+        <w:rPr>
+          <w:rStyle w:val="Heading1Char"/>
+          <w:b/>
+          <w:bCs/>
+          <w:sz w:val="24"/>
+          <w:szCs w:val="24"/>
+        </w:rPr>
+        <w:t>Project Assumptions and Constraints</w:t>
       </w:r>
       <w:bookmarkEnd w:id="9"/>
     </w:p>
     <w:p>
       <w:pPr>
-        <w:pStyle w:val="Heading1"/>
-        <w:rPr>
-          <w:sz w:val="24"/>
-          <w:szCs w:val="24"/>
-        </w:rPr>
-      </w:pPr>
-      <w:bookmarkStart w:id="10" w:name="_Toc14785618"/>
-      <w:r>
-        <w:rPr>
-          <w:sz w:val="24"/>
-          <w:szCs w:val="24"/>
-        </w:rPr>
-        <w:t xml:space="preserve">6.0 </w:t>
-      </w:r>
-      <w:r>
-        <w:rPr>
-          <w:sz w:val="24"/>
-          <w:szCs w:val="24"/>
-        </w:rPr>
-        <w:tab/>
-      </w:r>
-      <w:r>
-        <w:rPr>
-          <w:rStyle w:val="Heading1Char"/>
-          <w:b/>
-          <w:bCs/>
-          <w:sz w:val="24"/>
-          <w:szCs w:val="24"/>
-        </w:rPr>
-        <w:t>Project Assumptions and Constraints</w:t>
-      </w:r>
-      <w:bookmarkEnd w:id="10"/>
+        <w:spacing w:after="0"/>
+        <w:rPr>
+          <w:rFonts w:ascii="Times New Roman" w:hAnsi="Times New Roman"/>
+          <w:sz w:val="24"/>
+          <w:szCs w:val="24"/>
+          <w:highlight w:val="yellow"/>
+        </w:rPr>
+      </w:pPr>
+      <w:r>
+        <w:rPr>
+          <w:rFonts w:ascii="Times New Roman" w:hAnsi="Times New Roman"/>
+          <w:sz w:val="24"/>
+          <w:szCs w:val="24"/>
+        </w:rPr>
+        <w:t xml:space="preserve">        </w:t>
+      </w:r>
+      <w:r>
+        <w:rPr>
+          <w:rFonts w:ascii="Times New Roman" w:hAnsi="Times New Roman"/>
+          <w:sz w:val="24"/>
+          <w:szCs w:val="24"/>
+          <w:highlight w:val="yellow"/>
+        </w:rPr>
+        <w:t>List all the project assumptions as you start the project</w:t>
+      </w:r>
     </w:p>
     <w:p>
       <w:pPr>
@@ -2898,46 +2557,9 @@
           <w:rFonts w:ascii="Times New Roman" w:hAnsi="Times New Roman"/>
           <w:sz w:val="24"/>
           <w:szCs w:val="24"/>
-        </w:rPr>
-        <w:t xml:space="preserve">        </w:t>
-      </w:r>
-      <w:r>
-        <w:rPr>
-          <w:rFonts w:ascii="Times New Roman" w:hAnsi="Times New Roman"/>
-          <w:sz w:val="24"/>
-          <w:szCs w:val="24"/>
           <w:highlight w:val="yellow"/>
         </w:rPr>
-        <w:t>List all the project assumptions as you start the project</w:t>
-      </w:r>
-    </w:p>
-    <w:p>
-      <w:pPr>
-        <w:spacing w:after="0"/>
-        <w:rPr>
-          <w:rFonts w:ascii="Times New Roman" w:hAnsi="Times New Roman"/>
-          <w:sz w:val="24"/>
-          <w:szCs w:val="24"/>
-          <w:highlight w:val="yellow"/>
-        </w:rPr>
-      </w:pPr>
-      <w:r>
-        <w:rPr>
-          <w:rFonts w:ascii="Times New Roman" w:hAnsi="Times New Roman"/>
-          <w:sz w:val="24"/>
-          <w:szCs w:val="24"/>
-          <w:highlight w:val="yellow"/>
-        </w:rPr>
-        <w:t xml:space="preserve">        Constraints could be </w:t>
-      </w:r>
-      <w:r>
-        <w:rPr>
-          <w:rFonts w:ascii="Times New Roman" w:hAnsi="Times New Roman"/>
-          <w:sz w:val="24"/>
-          <w:szCs w:val="24"/>
-          <w:highlight w:val="yellow"/>
-        </w:rPr>
-        <w:t>budget, time, staff, technology, etc.</w:t>
+        <w:t xml:space="preserve">        Constraints could be budget, time, staff, technology, etc.</w:t>
       </w:r>
     </w:p>
     <w:p>
@@ -2982,7 +2604,7 @@
           <w:szCs w:val="24"/>
         </w:rPr>
       </w:pPr>
-      <w:bookmarkStart w:id="11" w:name="_Toc14785619"/>
+      <w:bookmarkStart w:id="10" w:name="_Toc14785619"/>
       <w:r>
         <w:rPr>
           <w:rFonts w:ascii="Times New Roman" w:hAnsi="Times New Roman" w:cs="Times New Roman"/>
@@ -2991,7 +2613,7 @@
         </w:rPr>
         <w:t>Project Delivery Methods</w:t>
       </w:r>
-      <w:bookmarkEnd w:id="11"/>
+      <w:bookmarkEnd w:id="10"/>
       <w:r>
         <w:rPr>
           <w:rFonts w:ascii="Times New Roman" w:hAnsi="Times New Roman" w:cs="Times New Roman"/>
@@ -3037,16 +2659,7 @@
           <w:szCs w:val="24"/>
           <w:highlight w:val="yellow"/>
         </w:rPr>
-        <w:t xml:space="preserve">What are </w:t>
-      </w:r>
-      <w:r>
-        <w:rPr>
-          <w:rFonts w:ascii="Times New Roman" w:hAnsi="Times New Roman"/>
-          <w:sz w:val="24"/>
-          <w:szCs w:val="24"/>
-          <w:highlight w:val="yellow"/>
-        </w:rPr>
-        <w:t>requirements from the customer’s perspective required on their system to run, if any. This would apply to enterprise systems.</w:t>
+        <w:t>What are requirements from the customer’s perspective required on their system to run, if any. This would apply to enterprise systems.</w:t>
       </w:r>
     </w:p>
     <w:p>
@@ -3062,17 +2675,16 @@
           <w:szCs w:val="24"/>
         </w:rPr>
       </w:pPr>
-      <w:bookmarkStart w:id="12" w:name="_Toc14785620"/>
+      <w:bookmarkStart w:id="11" w:name="_Toc14785620"/>
       <w:r>
         <w:rPr>
           <w:rFonts w:ascii="Times New Roman" w:hAnsi="Times New Roman" w:cs="Times New Roman"/>
           <w:sz w:val="24"/>
           <w:szCs w:val="24"/>
         </w:rPr>
-        <w:lastRenderedPageBreak/>
         <w:t>Project Issues and Risks</w:t>
       </w:r>
-      <w:bookmarkEnd w:id="12"/>
+      <w:bookmarkEnd w:id="11"/>
     </w:p>
     <w:p>
       <w:pPr>
@@ -3091,16 +2703,7 @@
           <w:szCs w:val="24"/>
           <w:highlight w:val="yellow"/>
         </w:rPr>
-        <w:t xml:space="preserve">List all the items that are obstacles now (issues) and in the future (risks) that would prevent the team </w:t>
-      </w:r>
-      <w:r>
-        <w:rPr>
-          <w:rFonts w:ascii="Times New Roman" w:hAnsi="Times New Roman"/>
-          <w:sz w:val="24"/>
-          <w:szCs w:val="24"/>
-          <w:highlight w:val="yellow"/>
-        </w:rPr>
-        <w:t>from accomplishing their project objectives. Categorize the risks as low, medium and high on their impact to the project to complete.</w:t>
+        <w:t>List all the items that are obstacles now (issues) and in the future (risks) that would prevent the team from accomplishing their project objectives. Categorize the risks as low, medium and high on their impact to the project to complete.</w:t>
       </w:r>
     </w:p>
     <w:p>
@@ -3120,6 +2723,7 @@
           <w:szCs w:val="24"/>
           <w:highlight w:val="yellow"/>
         </w:rPr>
+        <w:lastRenderedPageBreak/>
         <w:t xml:space="preserve">Also, propose mitigations for the risks. </w:t>
       </w:r>
     </w:p>
@@ -3139,16 +2743,7 @@
           <w:szCs w:val="24"/>
           <w:highlight w:val="yellow"/>
         </w:rPr>
-        <w:t xml:space="preserve">Simple and effective approach for this is to create a table (see sample below). </w:t>
-      </w:r>
-      <w:r>
-        <w:rPr>
-          <w:rFonts w:ascii="Times New Roman" w:hAnsi="Times New Roman"/>
-          <w:sz w:val="24"/>
-          <w:szCs w:val="24"/>
-          <w:highlight w:val="yellow"/>
-        </w:rPr>
-        <w:t>Add additional columns as needed (e.g. due date) for tracking during implementation</w:t>
+        <w:t>Simple and effective approach for this is to create a table (see sample below). Add additional columns as needed (e.g. due date) for tracking during implementation</w:t>
       </w:r>
     </w:p>
     <w:p>
@@ -3750,7 +3345,7 @@
           <w:szCs w:val="24"/>
         </w:rPr>
       </w:pPr>
-      <w:bookmarkStart w:id="13" w:name="_Toc14785621"/>
+      <w:bookmarkStart w:id="12" w:name="_Toc14785621"/>
       <w:r>
         <w:rPr>
           <w:rFonts w:ascii="Times New Roman" w:hAnsi="Times New Roman" w:cs="Times New Roman"/>
@@ -3768,7 +3363,7 @@
         <w:tab/>
         <w:t>Evaluation, Selection of Technology and Tools for Project Implementation.</w:t>
       </w:r>
-      <w:bookmarkEnd w:id="13"/>
+      <w:bookmarkEnd w:id="12"/>
     </w:p>
     <w:p>
       <w:pPr>
@@ -3786,16 +3381,7 @@
           <w:szCs w:val="24"/>
           <w:highlight w:val="yellow"/>
         </w:rPr>
-        <w:t xml:space="preserve">The teams would need to do some research for the appropriate technology and tools for the project. </w:t>
-      </w:r>
-      <w:r>
-        <w:rPr>
-          <w:rFonts w:ascii="Times New Roman" w:hAnsi="Times New Roman"/>
-          <w:sz w:val="24"/>
-          <w:szCs w:val="24"/>
-          <w:highlight w:val="yellow"/>
-        </w:rPr>
-        <w:t>Implementation/development requirements: Software, hardware, network, database, platform, etc. Although the goal is not to do any implementation in this first course, but identification of technology and tools are needed at this stage.</w:t>
+        <w:t>The teams would need to do some research for the appropriate technology and tools for the project. Implementation/development requirements: Software, hardware, network, database, platform, etc. Although the goal is not to do any implementation in this first course, but identification of technology and tools are needed at this stage.</w:t>
       </w:r>
     </w:p>
     <w:p>
@@ -3807,24 +3393,16 @@
           <w:szCs w:val="24"/>
         </w:rPr>
       </w:pPr>
-      <w:bookmarkStart w:id="14" w:name="_Toc14785622"/>
+      <w:bookmarkStart w:id="13" w:name="_Toc14785622"/>
       <w:r>
         <w:rPr>
           <w:rFonts w:ascii="Times New Roman" w:hAnsi="Times New Roman" w:cs="Times New Roman"/>
           <w:sz w:val="24"/>
           <w:szCs w:val="24"/>
         </w:rPr>
-        <w:t>10.       Product Ba</w:t>
-      </w:r>
-      <w:r>
-        <w:rPr>
-          <w:rFonts w:ascii="Times New Roman" w:hAnsi="Times New Roman" w:cs="Times New Roman"/>
-          <w:sz w:val="24"/>
-          <w:szCs w:val="24"/>
-        </w:rPr>
-        <w:t>cklog: Prioritized Feature List and Effort Estimates</w:t>
-      </w:r>
-      <w:bookmarkEnd w:id="14"/>
+        <w:t>10.       Product Backlog: Prioritized Feature List and Effort Estimates</w:t>
+      </w:r>
+      <w:bookmarkEnd w:id="13"/>
       <w:r>
         <w:rPr>
           <w:rFonts w:ascii="Times New Roman" w:hAnsi="Times New Roman" w:cs="Times New Roman"/>
@@ -3870,7 +3448,7 @@
           <w:szCs w:val="24"/>
         </w:rPr>
       </w:pPr>
-      <w:bookmarkStart w:id="15" w:name="_Toc14785623"/>
+      <w:bookmarkStart w:id="14" w:name="_Toc14785623"/>
       <w:r>
         <w:rPr>
           <w:rFonts w:ascii="Times New Roman" w:hAnsi="Times New Roman" w:cs="Times New Roman"/>
@@ -3886,16 +3464,9 @@
           <w:szCs w:val="24"/>
         </w:rPr>
         <w:tab/>
-      </w:r>
-      <w:r>
-        <w:rPr>
-          <w:rFonts w:ascii="Times New Roman" w:hAnsi="Times New Roman" w:cs="Times New Roman"/>
-          <w:sz w:val="24"/>
-          <w:szCs w:val="24"/>
-        </w:rPr>
         <w:t>Initial Architecture Design</w:t>
       </w:r>
-      <w:bookmarkEnd w:id="15"/>
+      <w:bookmarkEnd w:id="14"/>
     </w:p>
     <w:p>
       <w:pPr>
@@ -3933,16 +3504,7 @@
           <w:szCs w:val="24"/>
           <w:highlight w:val="yellow"/>
         </w:rPr>
-        <w:t>U</w:t>
-      </w:r>
-      <w:r>
-        <w:rPr>
-          <w:rFonts w:ascii="Times New Roman" w:hAnsi="Times New Roman"/>
-          <w:sz w:val="24"/>
-          <w:szCs w:val="24"/>
-          <w:highlight w:val="yellow"/>
-        </w:rPr>
-        <w:t>ML activity and class diagrams, objects, etc.</w:t>
+        <w:t>UML activity and class diagrams, objects, etc.</w:t>
       </w:r>
     </w:p>
     <w:p>
@@ -3983,7 +3545,6 @@
           <w:szCs w:val="24"/>
           <w:highlight w:val="yellow"/>
         </w:rPr>
-        <w:lastRenderedPageBreak/>
         <w:t>(Instructor’s Note – all the above 11 sections are due at the end of 3</w:t>
       </w:r>
       <w:r>
@@ -4017,7 +3578,7 @@
           <w:szCs w:val="24"/>
         </w:rPr>
       </w:pPr>
-      <w:bookmarkStart w:id="16" w:name="_Toc14785624"/>
+      <w:bookmarkStart w:id="15" w:name="_Toc14785624"/>
       <w:r>
         <w:rPr>
           <w:rFonts w:ascii="Times New Roman" w:hAnsi="Times New Roman" w:cs="Times New Roman"/>
@@ -4033,17 +3594,9 @@
           <w:szCs w:val="24"/>
         </w:rPr>
         <w:tab/>
-        <w:t xml:space="preserve">Agile Team Formation, Responsibilities and </w:t>
-      </w:r>
-      <w:r>
-        <w:rPr>
-          <w:rFonts w:ascii="Times New Roman" w:hAnsi="Times New Roman" w:cs="Times New Roman"/>
-          <w:sz w:val="24"/>
-          <w:szCs w:val="24"/>
-        </w:rPr>
-        <w:t>Implementation Iterations (schedule).</w:t>
-      </w:r>
-      <w:bookmarkEnd w:id="16"/>
+        <w:t>Agile Team Formation, Responsibilities and Implementation Iterations (schedule).</w:t>
+      </w:r>
+      <w:bookmarkEnd w:id="15"/>
     </w:p>
     <w:p/>
     <w:p>
@@ -4055,16 +3608,17 @@
           <w:szCs w:val="24"/>
         </w:rPr>
       </w:pPr>
-      <w:bookmarkStart w:id="17" w:name="_Toc14785625"/>
+      <w:bookmarkStart w:id="16" w:name="_Toc14785625"/>
       <w:r>
         <w:rPr>
           <w:rStyle w:val="Heading2Char"/>
           <w:sz w:val="22"/>
           <w:szCs w:val="22"/>
         </w:rPr>
+        <w:lastRenderedPageBreak/>
         <w:t>12.1. Team Responsibilities:</w:t>
       </w:r>
-      <w:bookmarkEnd w:id="17"/>
+      <w:bookmarkEnd w:id="16"/>
       <w:r>
         <w:rPr>
           <w:rFonts w:ascii="Times New Roman" w:hAnsi="Times New Roman"/>
@@ -4080,7 +3634,15 @@
           <w:szCs w:val="24"/>
           <w:highlight w:val="yellow"/>
         </w:rPr>
-        <w:t xml:space="preserve">Individual team member assignment will be listed per the Agile process requirements. Project Manager/Scrum Master, Architect, coder, tester, etc. In a small team, one might wear more than </w:t>
+        <w:t>Individual team member assignment will be listed per the Agile process requirements. Project Manager/Scrum Master, Architect, coder, tester, etc. In a small team, one might wear more than one hat. But the responsibilities must be clear. Also, the specific times for meeting each day (as required by the Agile team – need to be agreed up at this stage which guarantees everyone’s participation and contribution. The</w:t>
+      </w:r>
+      <w:r>
+        <w:rPr>
+          <w:rFonts w:ascii="Times New Roman" w:hAnsi="Times New Roman"/>
+          <w:sz w:val="24"/>
+          <w:szCs w:val="24"/>
+        </w:rPr>
+        <w:t xml:space="preserve"> </w:t>
       </w:r>
       <w:r>
         <w:rPr>
@@ -4089,33 +3651,7 @@
           <w:szCs w:val="24"/>
           <w:highlight w:val="yellow"/>
         </w:rPr>
-        <w:t>one hat. But the responsibilities must be clear. Also, the specific times for meeting each day (as required by the Agile team – need to be agreed up at this stage which guarantees everyone’s participation and contribution. The</w:t>
-      </w:r>
-      <w:r>
-        <w:rPr>
-          <w:rFonts w:ascii="Times New Roman" w:hAnsi="Times New Roman"/>
-          <w:sz w:val="24"/>
-          <w:szCs w:val="24"/>
-        </w:rPr>
-        <w:t xml:space="preserve"> </w:t>
-      </w:r>
-      <w:r>
-        <w:rPr>
-          <w:rFonts w:ascii="Times New Roman" w:hAnsi="Times New Roman"/>
-          <w:sz w:val="24"/>
-          <w:szCs w:val="24"/>
-          <w:highlight w:val="yellow"/>
-        </w:rPr>
-        <w:t>project manage/scrum master s</w:t>
-      </w:r>
-      <w:r>
-        <w:rPr>
-          <w:rFonts w:ascii="Times New Roman" w:hAnsi="Times New Roman"/>
-          <w:sz w:val="24"/>
-          <w:szCs w:val="24"/>
-          <w:highlight w:val="yellow"/>
-        </w:rPr>
-        <w:t>hould be given authority to call upon other as required to help meet the iteration goals.</w:t>
+        <w:t>project manage/scrum master should be given authority to call upon other as required to help meet the iteration goals.</w:t>
       </w:r>
     </w:p>
     <w:p>
@@ -4128,7 +3664,7 @@
           <w:highlight w:val="yellow"/>
         </w:rPr>
       </w:pPr>
-      <w:bookmarkStart w:id="18" w:name="_Toc14785626"/>
+      <w:bookmarkStart w:id="17" w:name="_Toc14785626"/>
       <w:r>
         <w:rPr>
           <w:rStyle w:val="Heading2Char"/>
@@ -4137,7 +3673,7 @@
         </w:rPr>
         <w:t>12.2 Iteration Plan</w:t>
       </w:r>
-      <w:bookmarkEnd w:id="18"/>
+      <w:bookmarkEnd w:id="17"/>
       <w:r>
         <w:rPr>
           <w:rFonts w:ascii="Times New Roman" w:hAnsi="Times New Roman"/>
@@ -4153,16 +3689,7 @@
           <w:szCs w:val="24"/>
           <w:highlight w:val="yellow"/>
         </w:rPr>
-        <w:t>The team should decide the implementation of the prioritized feature list within the 4 iterations for the rest of the eight weeks with each itera</w:t>
-      </w:r>
-      <w:r>
-        <w:rPr>
-          <w:rFonts w:ascii="Times New Roman" w:hAnsi="Times New Roman"/>
-          <w:sz w:val="24"/>
-          <w:szCs w:val="24"/>
-          <w:highlight w:val="yellow"/>
-        </w:rPr>
-        <w:t>tion being 2 weeks.</w:t>
+        <w:t>The team should decide the implementation of the prioritized feature list within the 4 iterations for the rest of the eight weeks with each iteration being 2 weeks.</w:t>
       </w:r>
     </w:p>
     <w:p>
@@ -4201,16 +3728,7 @@
           <w:szCs w:val="24"/>
           <w:highlight w:val="yellow"/>
         </w:rPr>
-        <w:t>Part of the last iteration will include a final project presentation during</w:t>
-      </w:r>
-      <w:r>
-        <w:rPr>
-          <w:rFonts w:ascii="Times New Roman" w:hAnsi="Times New Roman"/>
-          <w:sz w:val="24"/>
-          <w:szCs w:val="24"/>
-          <w:highlight w:val="yellow"/>
-        </w:rPr>
-        <w:t xml:space="preserve"> the last session of the class (CSC480C) to the Chair and other School Faculty and submitting a final project documentation as required by the Instructor.</w:t>
+        <w:t>Part of the last iteration will include a final project presentation during the last session of the class (CSC480C) to the Chair and other School Faculty and submitting a final project documentation as required by the Instructor.</w:t>
       </w:r>
     </w:p>
     <w:p>
@@ -4221,7 +3739,7 @@
           <w:szCs w:val="24"/>
         </w:rPr>
       </w:pPr>
-      <w:bookmarkStart w:id="19" w:name="_Toc14785627"/>
+      <w:bookmarkStart w:id="18" w:name="_Toc14785627"/>
       <w:r>
         <w:rPr>
           <w:sz w:val="24"/>
@@ -4236,75 +3754,66 @@
         </w:rPr>
         <w:tab/>
         <w:t>Conclusion</w:t>
+      </w:r>
+      <w:bookmarkEnd w:id="18"/>
+    </w:p>
+    <w:p>
+      <w:pPr>
+        <w:ind w:left="720"/>
+        <w:rPr>
+          <w:rFonts w:ascii="Times New Roman" w:hAnsi="Times New Roman"/>
+          <w:sz w:val="24"/>
+          <w:szCs w:val="24"/>
+        </w:rPr>
+      </w:pPr>
+      <w:r>
+        <w:rPr>
+          <w:rFonts w:ascii="Times New Roman" w:hAnsi="Times New Roman"/>
+          <w:sz w:val="24"/>
+          <w:szCs w:val="24"/>
+          <w:highlight w:val="yellow"/>
+        </w:rPr>
+        <w:t>Brief summary of this project proposal and the plan to implement it using Agile methodology in iterations/sprints.</w:t>
+      </w:r>
+    </w:p>
+    <w:p>
+      <w:pPr>
+        <w:ind w:left="720"/>
+        <w:rPr>
+          <w:rFonts w:ascii="Times New Roman" w:hAnsi="Times New Roman"/>
+          <w:sz w:val="24"/>
+          <w:szCs w:val="24"/>
+        </w:rPr>
+      </w:pPr>
+    </w:p>
+    <w:p>
+      <w:pPr>
+        <w:pStyle w:val="Heading1"/>
+      </w:pPr>
+      <w:bookmarkStart w:id="19" w:name="_Toc14785628"/>
+      <w:r>
+        <w:t>References</w:t>
       </w:r>
       <w:bookmarkEnd w:id="19"/>
     </w:p>
     <w:p>
       <w:pPr>
-        <w:ind w:left="720"/>
-        <w:rPr>
-          <w:rFonts w:ascii="Times New Roman" w:hAnsi="Times New Roman"/>
-          <w:sz w:val="24"/>
-          <w:szCs w:val="24"/>
-        </w:rPr>
-      </w:pPr>
-      <w:r>
-        <w:rPr>
-          <w:rFonts w:ascii="Times New Roman" w:hAnsi="Times New Roman"/>
-          <w:sz w:val="24"/>
-          <w:szCs w:val="24"/>
-          <w:highlight w:val="yellow"/>
-        </w:rPr>
-        <w:t>Brief summary of this project proposal and the plan to implement it using Agile meth</w:t>
-      </w:r>
-      <w:r>
-        <w:rPr>
-          <w:rFonts w:ascii="Times New Roman" w:hAnsi="Times New Roman"/>
-          <w:sz w:val="24"/>
-          <w:szCs w:val="24"/>
-          <w:highlight w:val="yellow"/>
-        </w:rPr>
-        <w:t>odology in iterations/sprints.</w:t>
+        <w:spacing w:after="0" w:line="240" w:lineRule="auto"/>
+      </w:pPr>
+      <w:r>
+        <w:br w:type="page"/>
       </w:r>
     </w:p>
     <w:p>
       <w:pPr>
-        <w:ind w:left="720"/>
-        <w:rPr>
-          <w:rFonts w:ascii="Times New Roman" w:hAnsi="Times New Roman"/>
-          <w:sz w:val="24"/>
-          <w:szCs w:val="24"/>
-        </w:rPr>
-      </w:pPr>
-    </w:p>
-    <w:p>
-      <w:pPr>
         <w:pStyle w:val="Heading1"/>
       </w:pPr>
-      <w:bookmarkStart w:id="20" w:name="_Toc14785628"/>
-      <w:r>
-        <w:t>References</w:t>
-      </w:r>
-      <w:bookmarkEnd w:id="20"/>
-    </w:p>
-    <w:p>
-      <w:pPr>
-        <w:spacing w:after="0" w:line="240" w:lineRule="auto"/>
-      </w:pPr>
-      <w:r>
-        <w:br w:type="page"/>
-      </w:r>
-    </w:p>
-    <w:p>
-      <w:pPr>
-        <w:pStyle w:val="Heading1"/>
-      </w:pPr>
-      <w:bookmarkStart w:id="21" w:name="_Toc14785629"/>
+      <w:bookmarkStart w:id="20" w:name="_Toc14785629"/>
       <w:r>
         <w:lastRenderedPageBreak/>
         <w:t>Appendix</w:t>
       </w:r>
-      <w:bookmarkEnd w:id="21"/>
+      <w:bookmarkEnd w:id="20"/>
       <w:r>
         <w:t xml:space="preserve"> 1 - Proposal Plan Responsibility List</w:t>
       </w:r>
@@ -4795,14 +4304,7 @@
                 <w:rFonts w:cs="Calibri"/>
                 <w:color w:val="000000"/>
               </w:rPr>
-              <w:t xml:space="preserve">Background and </w:t>
-            </w:r>
-            <w:r>
-              <w:rPr>
-                <w:rFonts w:cs="Calibri"/>
-                <w:color w:val="000000"/>
-              </w:rPr>
-              <w:t>Need for the Project</w:t>
+              <w:t>Background and Need for the Project</w:t>
             </w:r>
           </w:p>
         </w:tc>
@@ -4830,6 +4332,13 @@
                 <w:color w:val="000000"/>
               </w:rPr>
               <w:t> </w:t>
+            </w:r>
+            <w:r>
+              <w:rPr>
+                <w:rFonts w:cs="Calibri"/>
+                <w:color w:val="000000"/>
+              </w:rPr>
+              <w:t>Brian Hurst</w:t>
             </w:r>
           </w:p>
         </w:tc>
@@ -4977,6 +4486,13 @@
               </w:rPr>
               <w:t> </w:t>
             </w:r>
+            <w:r>
+              <w:rPr>
+                <w:rFonts w:cs="Calibri"/>
+                <w:color w:val="000000"/>
+              </w:rPr>
+              <w:t>Brian Hurst</w:t>
+            </w:r>
           </w:p>
         </w:tc>
       </w:tr>
@@ -5096,6 +4612,15 @@
               </w:rPr>
               <w:t> </w:t>
             </w:r>
+            <w:r>
+              <w:rPr>
+                <w:rFonts w:cs="Calibri"/>
+                <w:color w:val="000000"/>
+              </w:rPr>
+              <w:t>Brian Hurst</w:t>
+            </w:r>
+            <w:bookmarkStart w:id="21" w:name="_GoBack"/>
+            <w:bookmarkEnd w:id="21"/>
           </w:p>
         </w:tc>
       </w:tr>
@@ -5188,6 +4713,13 @@
               </w:rPr>
               <w:t> </w:t>
             </w:r>
+            <w:r>
+              <w:rPr>
+                <w:rFonts w:cs="Calibri"/>
+                <w:color w:val="000000"/>
+              </w:rPr>
+              <w:t>Brian Hurst</w:t>
+            </w:r>
           </w:p>
         </w:tc>
         <w:tc>
@@ -5635,14 +5167,7 @@
                 <w:rFonts w:cs="Calibri"/>
                 <w:color w:val="000000"/>
               </w:rPr>
-              <w:t xml:space="preserve">Evaluation, </w:t>
-            </w:r>
-            <w:r>
-              <w:rPr>
-                <w:rFonts w:cs="Calibri"/>
-                <w:color w:val="000000"/>
-              </w:rPr>
-              <w:t>Selection of Technology and Tools for Project Implementation</w:t>
+              <w:t>Evaluation, Selection of Technology and Tools for Project Implementation</w:t>
             </w:r>
           </w:p>
         </w:tc>
@@ -7791,7 +7316,7 @@
 </file>
 
 <file path=customXml/itemProps2.xml><?xml version="1.0" encoding="utf-8"?>
-<ds:datastoreItem xmlns:ds="http://schemas.openxmlformats.org/officeDocument/2006/customXml" ds:itemID="{0DE7B9E4-F6EC-43CB-83A2-FE316D95A388}">
+<ds:datastoreItem xmlns:ds="http://schemas.openxmlformats.org/officeDocument/2006/customXml" ds:itemID="{B0E94B0C-05B7-4879-A297-1A6CCDBB091C}">
   <ds:schemaRefs>
     <ds:schemaRef ds:uri="http://schemas.openxmlformats.org/officeDocument/2006/bibliography"/>
   </ds:schemaRefs>

</xml_diff>